<commit_message>
Update notebook and rapport
</commit_message>
<xml_diff>
--- a/Rapport_Projet_Deep_Learning.docx
+++ b/Rapport_Projet_Deep_Learning.docx
@@ -4876,7 +4876,15 @@
         <w:t>rét</w:t>
       </w:r>
       <w:r>
-        <w:t>ation des résultats. L'approche repose sur l'apprentissage automatique, en particulier les réseaux de neurones convolutionnels (CNN), et intègre diverses stratégies d'augmentation de données et de régularisation pour optimiser les performances du modèle.</w:t>
+        <w:t xml:space="preserve">ation des résultats. L'approche repose sur l'apprentissage automatique, en particulier les réseaux de neurones </w:t>
+      </w:r>
+      <w:proofErr w:type="spellStart"/>
+      <w:r>
+        <w:t>convolutionnels</w:t>
+      </w:r>
+      <w:proofErr w:type="spellEnd"/>
+      <w:r>
+        <w:t xml:space="preserve"> (CNN), et intègre diverses stratégies d'augmentation de données et de régularisation pour optimiser les performances du modèle.</w:t>
       </w:r>
     </w:p>
     <w:p>
@@ -4900,13 +4908,29 @@
           <w:sz w:val="28"/>
           <w:szCs w:val="24"/>
         </w:rPr>
-        <w:t>Origine du dataset</w:t>
-      </w:r>
+        <w:t xml:space="preserve">Origine du </w:t>
+      </w:r>
+      <w:proofErr w:type="spellStart"/>
+      <w:r>
+        <w:rPr>
+          <w:b/>
+          <w:bCs/>
+          <w:sz w:val="28"/>
+          <w:szCs w:val="24"/>
+        </w:rPr>
+        <w:t>dataset</w:t>
+      </w:r>
+      <w:proofErr w:type="spellEnd"/>
     </w:p>
     <w:p>
       <w:r>
-        <w:t>Le GTSRB a été introduit dans le cadre de l’International Joint Conference</w:t>
-      </w:r>
+        <w:t xml:space="preserve">Le GTSRB a été introduit dans le cadre de l’International Joint </w:t>
+      </w:r>
+      <w:proofErr w:type="spellStart"/>
+      <w:r>
+        <w:t>Conference</w:t>
+      </w:r>
+      <w:proofErr w:type="spellEnd"/>
       <w:r>
         <w:rPr>
           <w:b/>
@@ -4973,7 +4997,15 @@
     </w:p>
     <w:p>
       <w:r>
-        <w:t xml:space="preserve">Le German Traffic Sign Recognition Benchmark (GTSRB) </w:t>
+        <w:t xml:space="preserve">Le German Traffic </w:t>
+      </w:r>
+      <w:proofErr w:type="spellStart"/>
+      <w:r>
+        <w:t>Sign</w:t>
+      </w:r>
+      <w:proofErr w:type="spellEnd"/>
+      <w:r>
+        <w:t xml:space="preserve"> Recognition Benchmark (GTSRB) </w:t>
       </w:r>
       <w:r>
         <w:rPr>
@@ -5138,7 +5170,15 @@
     </w:p>
     <w:p>
       <w:r>
-        <w:t xml:space="preserve">Le dataset contient </w:t>
+        <w:t xml:space="preserve">Le </w:t>
+      </w:r>
+      <w:proofErr w:type="spellStart"/>
+      <w:r>
+        <w:t>dataset</w:t>
+      </w:r>
+      <w:proofErr w:type="spellEnd"/>
+      <w:r>
+        <w:t xml:space="preserve"> contient </w:t>
       </w:r>
       <w:r>
         <w:rPr>
@@ -5705,7 +5745,23 @@
         <w:t xml:space="preserve">On applique la data augmentation pour faire plusieurs types </w:t>
       </w:r>
       <w:r>
-        <w:t>de transformations (rotation, décalage, shear, zoom, flip…) pour enrichir le dataset et améliorer la généralisation du modèle.</w:t>
+        <w:t xml:space="preserve">de transformations (rotation, décalage, </w:t>
+      </w:r>
+      <w:proofErr w:type="spellStart"/>
+      <w:r>
+        <w:t>shear</w:t>
+      </w:r>
+      <w:proofErr w:type="spellEnd"/>
+      <w:r>
+        <w:t xml:space="preserve">, zoom, flip…) pour enrichir le </w:t>
+      </w:r>
+      <w:proofErr w:type="spellStart"/>
+      <w:r>
+        <w:t>dataset</w:t>
+      </w:r>
+      <w:proofErr w:type="spellEnd"/>
+      <w:r>
+        <w:t xml:space="preserve"> et améliorer la généralisation du modèle.</w:t>
       </w:r>
     </w:p>
     <w:p>
@@ -5910,21 +5966,7 @@
           <w:b/>
           <w:bCs/>
         </w:rPr>
-        <w:t>Après augmentation des données</w:t>
-      </w:r>
-      <w:r>
-        <w:rPr>
-          <w:b/>
-          <w:bCs/>
-        </w:rPr>
-        <w:t xml:space="preserve"> (données doublés)</w:t>
-      </w:r>
-      <w:r>
-        <w:rPr>
-          <w:b/>
-          <w:bCs/>
-        </w:rPr>
-        <w:t xml:space="preserve"> :</w:t>
+        <w:t>Après augmentation des données (données doublés) :</w:t>
       </w:r>
     </w:p>
     <w:p>
@@ -6065,13 +6107,13 @@
           <w14:ligatures w14:val="standardContextual"/>
         </w:rPr>
         <w:drawing>
-          <wp:anchor distT="0" distB="0" distL="114300" distR="114300" simplePos="0" relativeHeight="251683840" behindDoc="0" locked="0" layoutInCell="1" allowOverlap="1" wp14:anchorId="7EEBDD6C" wp14:editId="6C516A85">
+          <wp:anchor distT="0" distB="0" distL="114300" distR="114300" simplePos="0" relativeHeight="251683840" behindDoc="0" locked="0" layoutInCell="1" allowOverlap="1" wp14:anchorId="7EEBDD6C" wp14:editId="361B071E">
             <wp:simplePos x="0" y="0"/>
             <wp:positionH relativeFrom="column">
               <wp:posOffset>238125</wp:posOffset>
             </wp:positionH>
             <wp:positionV relativeFrom="paragraph">
-              <wp:posOffset>102235</wp:posOffset>
+              <wp:posOffset>6985</wp:posOffset>
             </wp:positionV>
             <wp:extent cx="2933700" cy="819150"/>
             <wp:effectExtent l="0" t="0" r="0" b="0"/>
@@ -6158,13 +6200,13 @@
           <w14:ligatures w14:val="standardContextual"/>
         </w:rPr>
         <w:drawing>
-          <wp:anchor distT="0" distB="0" distL="114300" distR="114300" simplePos="0" relativeHeight="251673600" behindDoc="0" locked="0" layoutInCell="1" allowOverlap="1" wp14:anchorId="3C41704A" wp14:editId="54F2B544">
+          <wp:anchor distT="0" distB="0" distL="114300" distR="114300" simplePos="0" relativeHeight="251673600" behindDoc="0" locked="0" layoutInCell="1" allowOverlap="1" wp14:anchorId="3C41704A" wp14:editId="5108C497">
             <wp:simplePos x="0" y="0"/>
             <wp:positionH relativeFrom="margin">
               <wp:posOffset>0</wp:posOffset>
             </wp:positionH>
             <wp:positionV relativeFrom="paragraph">
-              <wp:posOffset>124460</wp:posOffset>
+              <wp:posOffset>10160</wp:posOffset>
             </wp:positionV>
             <wp:extent cx="5276850" cy="2303145"/>
             <wp:effectExtent l="0" t="0" r="0" b="1905"/>
@@ -6293,7 +6335,35 @@
         <w:rPr>
           <w:lang w:val="en-US"/>
         </w:rPr>
-        <w:t xml:space="preserve"> accuracy: 0.9983 - loss: 0.0079 - val_accuracy: 0.9924 - val_loss: 0.0407</w:t>
+        <w:t xml:space="preserve"> accuracy: 0.9983 - loss: 0.0079 - </w:t>
+      </w:r>
+      <w:proofErr w:type="spellStart"/>
+      <w:r>
+        <w:rPr>
+          <w:lang w:val="en-US"/>
+        </w:rPr>
+        <w:t>val_accuracy</w:t>
+      </w:r>
+      <w:proofErr w:type="spellEnd"/>
+      <w:r>
+        <w:rPr>
+          <w:lang w:val="en-US"/>
+        </w:rPr>
+        <w:t xml:space="preserve">: 0.9924 - </w:t>
+      </w:r>
+      <w:proofErr w:type="spellStart"/>
+      <w:r>
+        <w:rPr>
+          <w:lang w:val="en-US"/>
+        </w:rPr>
+        <w:t>val_loss</w:t>
+      </w:r>
+      <w:proofErr w:type="spellEnd"/>
+      <w:r>
+        <w:rPr>
+          <w:lang w:val="en-US"/>
+        </w:rPr>
+        <w:t>: 0.0407</w:t>
       </w:r>
     </w:p>
     <w:p>
@@ -6358,7 +6428,25 @@
           <w:bCs/>
           <w:color w:val="000000" w:themeColor="text1"/>
         </w:rPr>
-        <w:t xml:space="preserve">0 epochs </w:t>
+        <w:t xml:space="preserve">0 </w:t>
+      </w:r>
+      <w:proofErr w:type="spellStart"/>
+      <w:r>
+        <w:rPr>
+          <w:b/>
+          <w:bCs/>
+          <w:color w:val="000000" w:themeColor="text1"/>
+        </w:rPr>
+        <w:t>epochs</w:t>
+      </w:r>
+      <w:proofErr w:type="spellEnd"/>
+      <w:r>
+        <w:rPr>
+          <w:b/>
+          <w:bCs/>
+          <w:color w:val="000000" w:themeColor="text1"/>
+        </w:rPr>
+        <w:t xml:space="preserve"> </w:t>
       </w:r>
       <w:r>
         <w:rPr>
@@ -6576,7 +6664,35 @@
         <w:rPr>
           <w:lang w:val="en-US"/>
         </w:rPr>
-        <w:t>accuracy: 0.9763 - loss: 0.0805 - val_accuracy: 0.9410 - val_loss: 0.2004</w:t>
+        <w:t xml:space="preserve">accuracy: 0.9763 - loss: 0.0805 - </w:t>
+      </w:r>
+      <w:proofErr w:type="spellStart"/>
+      <w:r>
+        <w:rPr>
+          <w:lang w:val="en-US"/>
+        </w:rPr>
+        <w:t>val_accuracy</w:t>
+      </w:r>
+      <w:proofErr w:type="spellEnd"/>
+      <w:r>
+        <w:rPr>
+          <w:lang w:val="en-US"/>
+        </w:rPr>
+        <w:t xml:space="preserve">: 0.9410 - </w:t>
+      </w:r>
+      <w:proofErr w:type="spellStart"/>
+      <w:r>
+        <w:rPr>
+          <w:lang w:val="en-US"/>
+        </w:rPr>
+        <w:t>val_loss</w:t>
+      </w:r>
+      <w:proofErr w:type="spellEnd"/>
+      <w:r>
+        <w:rPr>
+          <w:lang w:val="en-US"/>
+        </w:rPr>
+        <w:t>: 0.2004</w:t>
       </w:r>
     </w:p>
     <w:p>
@@ -6586,7 +6702,23 @@
           <w:bCs/>
         </w:rPr>
         <w:lastRenderedPageBreak/>
-        <w:t>Après l’extraction des features du VGG16, on va paramétrer plusieurs expérimentations</w:t>
+        <w:t xml:space="preserve">Après l’extraction des </w:t>
+      </w:r>
+      <w:proofErr w:type="spellStart"/>
+      <w:r>
+        <w:rPr>
+          <w:b/>
+          <w:bCs/>
+        </w:rPr>
+        <w:t>features</w:t>
+      </w:r>
+      <w:proofErr w:type="spellEnd"/>
+      <w:r>
+        <w:rPr>
+          <w:b/>
+          <w:bCs/>
+        </w:rPr>
+        <w:t xml:space="preserve"> du VGG16, on va paramétrer plusieurs expérimentations</w:t>
       </w:r>
       <w:r>
         <w:t xml:space="preserve"> pour changer </w:t>
@@ -6595,7 +6727,15 @@
         <w:t>nombre de neurones dans la première couche dense</w:t>
       </w:r>
       <w:r>
-        <w:t xml:space="preserve"> ainsi que la taille des batchs pour voir la mise à jour des poids : </w:t>
+        <w:t xml:space="preserve"> ainsi que la taille des </w:t>
+      </w:r>
+      <w:proofErr w:type="spellStart"/>
+      <w:r>
+        <w:t>batchs</w:t>
+      </w:r>
+      <w:proofErr w:type="spellEnd"/>
+      <w:r>
+        <w:t xml:space="preserve"> pour voir la mise à jour des poids : </w:t>
       </w:r>
     </w:p>
     <w:p>
@@ -6619,10 +6759,23 @@
         <w:t>128 neurones = 91.4%</w:t>
       </w:r>
       <w:r>
-        <w:t xml:space="preserve"> accurary</w:t>
-      </w:r>
-      <w:r>
-        <w:t xml:space="preserve"> avec 10 epochs </w:t>
+        <w:t xml:space="preserve"> </w:t>
+      </w:r>
+      <w:proofErr w:type="spellStart"/>
+      <w:r>
+        <w:t>accurary</w:t>
+      </w:r>
+      <w:proofErr w:type="spellEnd"/>
+      <w:r>
+        <w:t xml:space="preserve"> avec 10 </w:t>
+      </w:r>
+      <w:proofErr w:type="spellStart"/>
+      <w:r>
+        <w:t>epochs</w:t>
+      </w:r>
+      <w:proofErr w:type="spellEnd"/>
+      <w:r>
+        <w:t xml:space="preserve"> </w:t>
       </w:r>
       <w:r>
         <w:t xml:space="preserve">et 64 </w:t>
@@ -6642,11 +6795,24 @@
       <w:r>
         <w:t xml:space="preserve">256 neurones = 92.2% </w:t>
       </w:r>
-      <w:r>
-        <w:t>accurary avec</w:t>
-      </w:r>
-      <w:r>
-        <w:t xml:space="preserve"> 10 epochs </w:t>
+      <w:proofErr w:type="spellStart"/>
+      <w:r>
+        <w:t>accurary</w:t>
+      </w:r>
+      <w:proofErr w:type="spellEnd"/>
+      <w:r>
+        <w:t xml:space="preserve"> avec</w:t>
+      </w:r>
+      <w:r>
+        <w:t xml:space="preserve"> 10 </w:t>
+      </w:r>
+      <w:proofErr w:type="spellStart"/>
+      <w:r>
+        <w:t>epochs</w:t>
+      </w:r>
+      <w:proofErr w:type="spellEnd"/>
+      <w:r>
+        <w:t xml:space="preserve"> </w:t>
       </w:r>
       <w:r>
         <w:t xml:space="preserve">et 64 </w:t>
@@ -6689,16 +6855,35 @@
           <w:b/>
           <w:bCs/>
         </w:rPr>
-        <w:t xml:space="preserve"> accurary</w:t>
-      </w:r>
+        <w:t xml:space="preserve"> </w:t>
+      </w:r>
+      <w:proofErr w:type="spellStart"/>
+      <w:r>
+        <w:rPr>
+          <w:b/>
+          <w:bCs/>
+        </w:rPr>
+        <w:t>accurary</w:t>
+      </w:r>
+      <w:proofErr w:type="spellEnd"/>
       <w:r>
         <w:rPr>
           <w:b/>
           <w:bCs/>
           <w:color w:val="000000" w:themeColor="text1"/>
         </w:rPr>
-        <w:t xml:space="preserve"> pour 20 epochs</w:t>
-      </w:r>
+        <w:t xml:space="preserve"> pour 20 </w:t>
+      </w:r>
+      <w:proofErr w:type="spellStart"/>
+      <w:r>
+        <w:rPr>
+          <w:b/>
+          <w:bCs/>
+          <w:color w:val="000000" w:themeColor="text1"/>
+        </w:rPr>
+        <w:t>epochs</w:t>
+      </w:r>
+      <w:proofErr w:type="spellEnd"/>
       <w:r>
         <w:rPr>
           <w:b/>
@@ -6727,11 +6912,24 @@
       <w:r>
         <w:t xml:space="preserve">256 neurones = 93.3% </w:t>
       </w:r>
-      <w:r>
-        <w:t xml:space="preserve">accurary </w:t>
-      </w:r>
-      <w:r>
-        <w:t xml:space="preserve">pour 20 epochs </w:t>
+      <w:proofErr w:type="spellStart"/>
+      <w:r>
+        <w:t>accurary</w:t>
+      </w:r>
+      <w:proofErr w:type="spellEnd"/>
+      <w:r>
+        <w:t xml:space="preserve"> </w:t>
+      </w:r>
+      <w:r>
+        <w:t xml:space="preserve">pour 20 </w:t>
+      </w:r>
+      <w:proofErr w:type="spellStart"/>
+      <w:r>
+        <w:t>epochs</w:t>
+      </w:r>
+      <w:proofErr w:type="spellEnd"/>
+      <w:r>
+        <w:t xml:space="preserve"> </w:t>
       </w:r>
       <w:r>
         <w:t>et 128</w:t>
@@ -6770,12 +6968,21 @@
       <w:r>
         <w:t xml:space="preserve">sur </w:t>
       </w:r>
-      <w:r>
-        <w:rPr>
-          <w:b/>
-          <w:bCs/>
-        </w:rPr>
-        <w:t>ImageNet.</w:t>
+      <w:proofErr w:type="spellStart"/>
+      <w:r>
+        <w:rPr>
+          <w:b/>
+          <w:bCs/>
+        </w:rPr>
+        <w:t>ImageNet</w:t>
+      </w:r>
+      <w:proofErr w:type="spellEnd"/>
+      <w:r>
+        <w:rPr>
+          <w:b/>
+          <w:bCs/>
+        </w:rPr>
+        <w:t>.</w:t>
       </w:r>
       <w:r>
         <w:rPr>
@@ -7062,7 +7269,59 @@
           <w:szCs w:val="24"/>
           <w:lang w:val="en-US" w:eastAsia="fr-FR"/>
         </w:rPr>
-        <w:t>accuracy: 0.9374 - loss: 0.1888 - val_accuracy: 0.9912 - val_loss: 0.0355</w:t>
+        <w:t>accuracy: 0.9</w:t>
+      </w:r>
+      <w:r>
+        <w:rPr>
+          <w:rFonts w:eastAsia="Times New Roman" w:cstheme="minorHAnsi"/>
+          <w:szCs w:val="24"/>
+          <w:lang w:val="en-US" w:eastAsia="fr-FR"/>
+        </w:rPr>
+        <w:t>3</w:t>
+      </w:r>
+      <w:r>
+        <w:rPr>
+          <w:rFonts w:eastAsia="Times New Roman" w:cstheme="minorHAnsi"/>
+          <w:szCs w:val="24"/>
+          <w:lang w:val="en-US" w:eastAsia="fr-FR"/>
+        </w:rPr>
+        <w:t xml:space="preserve">74 - loss: 0.1888 - </w:t>
+      </w:r>
+      <w:proofErr w:type="spellStart"/>
+      <w:r>
+        <w:rPr>
+          <w:rFonts w:eastAsia="Times New Roman" w:cstheme="minorHAnsi"/>
+          <w:szCs w:val="24"/>
+          <w:lang w:val="en-US" w:eastAsia="fr-FR"/>
+        </w:rPr>
+        <w:t>val_accuracy</w:t>
+      </w:r>
+      <w:proofErr w:type="spellEnd"/>
+      <w:r>
+        <w:rPr>
+          <w:rFonts w:eastAsia="Times New Roman" w:cstheme="minorHAnsi"/>
+          <w:szCs w:val="24"/>
+          <w:lang w:val="en-US" w:eastAsia="fr-FR"/>
+        </w:rPr>
+        <w:t xml:space="preserve">: 0.9912 - </w:t>
+      </w:r>
+      <w:proofErr w:type="spellStart"/>
+      <w:r>
+        <w:rPr>
+          <w:rFonts w:eastAsia="Times New Roman" w:cstheme="minorHAnsi"/>
+          <w:szCs w:val="24"/>
+          <w:lang w:val="en-US" w:eastAsia="fr-FR"/>
+        </w:rPr>
+        <w:t>val_loss</w:t>
+      </w:r>
+      <w:proofErr w:type="spellEnd"/>
+      <w:r>
+        <w:rPr>
+          <w:rFonts w:eastAsia="Times New Roman" w:cstheme="minorHAnsi"/>
+          <w:szCs w:val="24"/>
+          <w:lang w:val="en-US" w:eastAsia="fr-FR"/>
+        </w:rPr>
+        <w:t>: 0.0355</w:t>
       </w:r>
     </w:p>
     <w:p>
@@ -7152,14 +7411,32 @@
           <w:bCs/>
           <w:color w:val="000000" w:themeColor="text1"/>
         </w:rPr>
-        <w:t xml:space="preserve">0 epochs </w:t>
-      </w:r>
+        <w:t xml:space="preserve">0 </w:t>
+      </w:r>
+      <w:proofErr w:type="spellStart"/>
       <w:r>
         <w:rPr>
           <w:b/>
           <w:bCs/>
           <w:color w:val="000000" w:themeColor="text1"/>
         </w:rPr>
+        <w:t>epochs</w:t>
+      </w:r>
+      <w:proofErr w:type="spellEnd"/>
+      <w:r>
+        <w:rPr>
+          <w:b/>
+          <w:bCs/>
+          <w:color w:val="000000" w:themeColor="text1"/>
+        </w:rPr>
+        <w:t xml:space="preserve"> </w:t>
+      </w:r>
+      <w:r>
+        <w:rPr>
+          <w:b/>
+          <w:bCs/>
+          <w:color w:val="000000" w:themeColor="text1"/>
+        </w:rPr>
         <w:t xml:space="preserve">et </w:t>
       </w:r>
       <w:r>
@@ -7177,6 +7454,14 @@
           <w:color w:val="000000" w:themeColor="text1"/>
         </w:rPr>
         <w:t>.</w:t>
+      </w:r>
+      <w:r>
+        <w:rPr>
+          <w:b/>
+          <w:bCs/>
+          <w:color w:val="000000" w:themeColor="text1"/>
+        </w:rPr>
+        <w:t xml:space="preserve"> Et sur chaque couche, nous avons utilisé un Dropout à 0.25 et une BatchNormalization </w:t>
       </w:r>
     </w:p>
     <w:p>
@@ -7218,6 +7503,7 @@
           <w:u w:val="single"/>
           <w:lang w:eastAsia="fr-FR"/>
         </w:rPr>
+        <w:lastRenderedPageBreak/>
         <w:t>Bilan :</w:t>
       </w:r>
       <w:r>
@@ -7244,7 +7530,73 @@
           <w:szCs w:val="24"/>
           <w:lang w:eastAsia="fr-FR"/>
         </w:rPr>
-        <w:t>de limiter l'overfitting, comme en témoigne la courbe du val_loss, qui reste en dessous de celle du train_loss.</w:t>
+        <w:t>de limiter l'</w:t>
+      </w:r>
+      <w:proofErr w:type="spellStart"/>
+      <w:r>
+        <w:rPr>
+          <w:rFonts w:eastAsia="Times New Roman" w:cstheme="minorHAnsi"/>
+          <w:b/>
+          <w:bCs/>
+          <w:szCs w:val="24"/>
+          <w:lang w:eastAsia="fr-FR"/>
+        </w:rPr>
+        <w:t>overfitting</w:t>
+      </w:r>
+      <w:proofErr w:type="spellEnd"/>
+      <w:r>
+        <w:rPr>
+          <w:rFonts w:eastAsia="Times New Roman" w:cstheme="minorHAnsi"/>
+          <w:b/>
+          <w:bCs/>
+          <w:szCs w:val="24"/>
+          <w:lang w:eastAsia="fr-FR"/>
+        </w:rPr>
+        <w:t xml:space="preserve">, comme en témoigne la courbe du </w:t>
+      </w:r>
+      <w:proofErr w:type="spellStart"/>
+      <w:r>
+        <w:rPr>
+          <w:rFonts w:eastAsia="Times New Roman" w:cstheme="minorHAnsi"/>
+          <w:b/>
+          <w:bCs/>
+          <w:szCs w:val="24"/>
+          <w:lang w:eastAsia="fr-FR"/>
+        </w:rPr>
+        <w:t>val_loss</w:t>
+      </w:r>
+      <w:proofErr w:type="spellEnd"/>
+      <w:r>
+        <w:rPr>
+          <w:rFonts w:eastAsia="Times New Roman" w:cstheme="minorHAnsi"/>
+          <w:b/>
+          <w:bCs/>
+          <w:szCs w:val="24"/>
+          <w:lang w:eastAsia="fr-FR"/>
+        </w:rPr>
+        <w:t xml:space="preserve">, qui reste en dessous de celle du </w:t>
+      </w:r>
+      <w:proofErr w:type="spellStart"/>
+      <w:r>
+        <w:rPr>
+          <w:rFonts w:eastAsia="Times New Roman" w:cstheme="minorHAnsi"/>
+          <w:b/>
+          <w:bCs/>
+          <w:szCs w:val="24"/>
+          <w:lang w:eastAsia="fr-FR"/>
+        </w:rPr>
+        <w:t>train_loss</w:t>
+      </w:r>
+      <w:proofErr w:type="spellEnd"/>
+      <w:r>
+        <w:rPr>
+          <w:rFonts w:eastAsia="Times New Roman" w:cstheme="minorHAnsi"/>
+          <w:b/>
+          <w:bCs/>
+          <w:szCs w:val="24"/>
+          <w:lang w:eastAsia="fr-FR"/>
+        </w:rPr>
+        <w:t>.</w:t>
       </w:r>
       <w:r>
         <w:rPr>
@@ -7268,9 +7620,9 @@
           <w:szCs w:val="24"/>
           <w:lang w:eastAsia="fr-FR"/>
         </w:rPr>
-        <w:lastRenderedPageBreak/>
         <w:t xml:space="preserve">En comparaison, le modèle </w:t>
       </w:r>
+      <w:proofErr w:type="spellStart"/>
       <w:r>
         <w:rPr>
           <w:rFonts w:eastAsia="Times New Roman" w:cstheme="minorHAnsi"/>
@@ -7281,37 +7633,74 @@
         </w:rPr>
         <w:t>SimpleCNN</w:t>
       </w:r>
+      <w:proofErr w:type="spellEnd"/>
       <w:r>
         <w:rPr>
           <w:rFonts w:eastAsia="Times New Roman" w:cstheme="minorHAnsi"/>
           <w:szCs w:val="24"/>
           <w:lang w:eastAsia="fr-FR"/>
         </w:rPr>
-        <w:t xml:space="preserve"> présente un léger overfitting dès la 4ᵉ épo</w:t>
-      </w:r>
+        <w:t xml:space="preserve"> présente un léger </w:t>
+      </w:r>
+      <w:proofErr w:type="spellStart"/>
       <w:r>
         <w:rPr>
           <w:rFonts w:eastAsia="Times New Roman" w:cstheme="minorHAnsi"/>
           <w:szCs w:val="24"/>
           <w:lang w:eastAsia="fr-FR"/>
         </w:rPr>
-        <w:t>que</w:t>
-      </w:r>
+        <w:t>overfitting</w:t>
+      </w:r>
+      <w:proofErr w:type="spellEnd"/>
       <w:r>
         <w:rPr>
           <w:rFonts w:eastAsia="Times New Roman" w:cstheme="minorHAnsi"/>
           <w:szCs w:val="24"/>
           <w:lang w:eastAsia="fr-FR"/>
         </w:rPr>
-        <w:t xml:space="preserve">, </w:t>
-      </w:r>
+        <w:t xml:space="preserve"> dès la 4ᵉ </w:t>
+      </w:r>
+      <w:proofErr w:type="gramStart"/>
       <w:r>
         <w:rPr>
           <w:rFonts w:eastAsia="Times New Roman" w:cstheme="minorHAnsi"/>
           <w:szCs w:val="24"/>
           <w:lang w:eastAsia="fr-FR"/>
         </w:rPr>
-        <w:t xml:space="preserve">          </w:t>
+        <w:t>épo</w:t>
+      </w:r>
+      <w:r>
+        <w:rPr>
+          <w:rFonts w:eastAsia="Times New Roman" w:cstheme="minorHAnsi"/>
+          <w:szCs w:val="24"/>
+          <w:lang w:eastAsia="fr-FR"/>
+        </w:rPr>
+        <w:t>que</w:t>
+      </w:r>
+      <w:r>
+        <w:rPr>
+          <w:rFonts w:eastAsia="Times New Roman" w:cstheme="minorHAnsi"/>
+          <w:szCs w:val="24"/>
+          <w:lang w:eastAsia="fr-FR"/>
+        </w:rPr>
+        <w:t xml:space="preserve">, </w:t>
+      </w:r>
+      <w:r>
+        <w:rPr>
+          <w:rFonts w:eastAsia="Times New Roman" w:cstheme="minorHAnsi"/>
+          <w:szCs w:val="24"/>
+          <w:lang w:eastAsia="fr-FR"/>
+        </w:rPr>
+        <w:t xml:space="preserve">  </w:t>
+      </w:r>
+      <w:proofErr w:type="gramEnd"/>
+      <w:r>
+        <w:rPr>
+          <w:rFonts w:eastAsia="Times New Roman" w:cstheme="minorHAnsi"/>
+          <w:szCs w:val="24"/>
+          <w:lang w:eastAsia="fr-FR"/>
+        </w:rPr>
+        <w:t xml:space="preserve">        </w:t>
       </w:r>
       <w:r>
         <w:rPr>
@@ -7642,13 +8031,23 @@
         </w:rPr>
         <w:br/>
       </w:r>
+      <w:proofErr w:type="spellStart"/>
       <w:r>
         <w:rPr>
           <w:b/>
           <w:bCs/>
           <w:u w:val="single"/>
         </w:rPr>
-        <w:t>Recall :</w:t>
+        <w:t>Recall</w:t>
+      </w:r>
+      <w:proofErr w:type="spellEnd"/>
+      <w:r>
+        <w:rPr>
+          <w:b/>
+          <w:bCs/>
+          <w:u w:val="single"/>
+        </w:rPr>
+        <w:t> :</w:t>
       </w:r>
       <w:r>
         <w:rPr>
@@ -7687,6 +8086,7 @@
       </w:r>
     </w:p>
     <w:p>
+      <w:proofErr w:type="spellStart"/>
       <w:r>
         <w:rPr>
           <w:b/>
@@ -7695,6 +8095,7 @@
         </w:rPr>
         <w:t>Accuracy</w:t>
       </w:r>
+      <w:proofErr w:type="spellEnd"/>
       <w:r>
         <w:rPr>
           <w:b/>
@@ -7723,14 +8124,24 @@
           <w:bCs/>
           <w:u w:val="single"/>
         </w:rPr>
-        <w:t>Macro Average</w:t>
-      </w:r>
+        <w:t xml:space="preserve">Macro </w:t>
+      </w:r>
+      <w:proofErr w:type="spellStart"/>
       <w:r>
         <w:rPr>
           <w:b/>
           <w:bCs/>
           <w:u w:val="single"/>
         </w:rPr>
+        <w:t>Average</w:t>
+      </w:r>
+      <w:proofErr w:type="spellEnd"/>
+      <w:r>
+        <w:rPr>
+          <w:b/>
+          <w:bCs/>
+          <w:u w:val="single"/>
+        </w:rPr>
         <w:t> :</w:t>
       </w:r>
       <w:r>
@@ -7742,13 +8153,41 @@
       <w:r>
         <w:br/>
       </w:r>
+      <w:proofErr w:type="spellStart"/>
       <w:r>
         <w:rPr>
           <w:b/>
           <w:bCs/>
           <w:u w:val="single"/>
         </w:rPr>
-        <w:t>Weighted Average :</w:t>
+        <w:t>Weighted</w:t>
+      </w:r>
+      <w:proofErr w:type="spellEnd"/>
+      <w:r>
+        <w:rPr>
+          <w:b/>
+          <w:bCs/>
+          <w:u w:val="single"/>
+        </w:rPr>
+        <w:t xml:space="preserve"> </w:t>
+      </w:r>
+      <w:proofErr w:type="spellStart"/>
+      <w:r>
+        <w:rPr>
+          <w:b/>
+          <w:bCs/>
+          <w:u w:val="single"/>
+        </w:rPr>
+        <w:t>Average</w:t>
+      </w:r>
+      <w:proofErr w:type="spellEnd"/>
+      <w:r>
+        <w:rPr>
+          <w:b/>
+          <w:bCs/>
+          <w:u w:val="single"/>
+        </w:rPr>
+        <w:t> :</w:t>
       </w:r>
       <w:r>
         <w:rPr>
@@ -7835,6 +8274,7 @@
           <w:b/>
           <w:bCs/>
         </w:rPr>
+        <w:lastRenderedPageBreak/>
         <w:t>VGG16 semble moins adapté à ce problème spécifique en raison de sa complexité.</w:t>
       </w:r>
     </w:p>
@@ -7847,7 +8287,6 @@
         </w:numPr>
       </w:pPr>
       <w:r>
-        <w:lastRenderedPageBreak/>
         <w:t xml:space="preserve">Visualisation de l’activation des couches CNN </w:t>
       </w:r>
     </w:p>
@@ -7964,13 +8403,13 @@
           <w:noProof/>
         </w:rPr>
         <w:drawing>
-          <wp:anchor distT="0" distB="0" distL="114300" distR="114300" simplePos="0" relativeHeight="251676672" behindDoc="0" locked="0" layoutInCell="1" allowOverlap="1" wp14:anchorId="1D9470B8" wp14:editId="51024AC3">
+          <wp:anchor distT="0" distB="0" distL="114300" distR="114300" simplePos="0" relativeHeight="251685888" behindDoc="0" locked="0" layoutInCell="1" allowOverlap="1" wp14:anchorId="762B0A46" wp14:editId="604B2901">
             <wp:simplePos x="0" y="0"/>
             <wp:positionH relativeFrom="column">
-              <wp:posOffset>352425</wp:posOffset>
+              <wp:posOffset>581025</wp:posOffset>
             </wp:positionH>
             <wp:positionV relativeFrom="paragraph">
-              <wp:posOffset>33655</wp:posOffset>
+              <wp:posOffset>6985</wp:posOffset>
             </wp:positionV>
             <wp:extent cx="4714875" cy="2428875"/>
             <wp:effectExtent l="0" t="0" r="9525" b="9525"/>
@@ -7983,7 +8422,7 @@
                 <wp:lineTo x="0" y="0"/>
               </wp:wrapPolygon>
             </wp:wrapThrough>
-            <wp:docPr id="1644673951" name="Image 31"/>
+            <wp:docPr id="1701515463" name="Image 30"/>
             <wp:cNvGraphicFramePr>
               <a:graphicFrameLocks xmlns:a="http://schemas.openxmlformats.org/drawingml/2006/main" noChangeAspect="1"/>
             </wp:cNvGraphicFramePr>
@@ -7991,7 +8430,7 @@
               <a:graphicData uri="http://schemas.openxmlformats.org/drawingml/2006/picture">
                 <pic:pic xmlns:pic="http://schemas.openxmlformats.org/drawingml/2006/picture">
                   <pic:nvPicPr>
-                    <pic:cNvPr id="0" name="Picture 3"/>
+                    <pic:cNvPr id="0" name="Picture 1"/>
                     <pic:cNvPicPr>
                       <a:picLocks noChangeAspect="1" noChangeArrowheads="1"/>
                     </pic:cNvPicPr>
@@ -8061,7 +8500,7 @@
           <w:noProof/>
         </w:rPr>
         <w:drawing>
-          <wp:anchor distT="0" distB="0" distL="114300" distR="114300" simplePos="0" relativeHeight="251681792" behindDoc="1" locked="0" layoutInCell="1" allowOverlap="1" wp14:anchorId="22A08388" wp14:editId="0F0E0A19">
+          <wp:anchor distT="0" distB="0" distL="114300" distR="114300" simplePos="0" relativeHeight="251681792" behindDoc="1" locked="0" layoutInCell="1" allowOverlap="1" wp14:anchorId="22A08388" wp14:editId="5F254165">
             <wp:simplePos x="0" y="0"/>
             <wp:positionH relativeFrom="column">
               <wp:posOffset>171450</wp:posOffset>
@@ -8122,7 +8561,7 @@
           <w:noProof/>
         </w:rPr>
         <w:drawing>
-          <wp:anchor distT="0" distB="0" distL="114300" distR="114300" simplePos="0" relativeHeight="251680768" behindDoc="0" locked="0" layoutInCell="1" allowOverlap="1" wp14:anchorId="60E62BDA" wp14:editId="61F50001">
+          <wp:anchor distT="0" distB="0" distL="114300" distR="114300" simplePos="0" relativeHeight="251680768" behindDoc="0" locked="0" layoutInCell="1" allowOverlap="1" wp14:anchorId="60E62BDA" wp14:editId="3F2A91B9">
             <wp:simplePos x="0" y="0"/>
             <wp:positionH relativeFrom="margin">
               <wp:posOffset>180975</wp:posOffset>
@@ -8216,7 +8655,7 @@
         </w:rPr>
         <w:lastRenderedPageBreak/>
         <w:drawing>
-          <wp:anchor distT="0" distB="0" distL="114300" distR="114300" simplePos="0" relativeHeight="251678720" behindDoc="1" locked="0" layoutInCell="1" allowOverlap="1" wp14:anchorId="1D312959" wp14:editId="0884992D">
+          <wp:anchor distT="0" distB="0" distL="114300" distR="114300" simplePos="0" relativeHeight="251678720" behindDoc="1" locked="0" layoutInCell="1" allowOverlap="1" wp14:anchorId="1D312959" wp14:editId="0D9F9BD9">
             <wp:simplePos x="0" y="0"/>
             <wp:positionH relativeFrom="column">
               <wp:posOffset>-76200</wp:posOffset>
@@ -8306,7 +8745,15 @@
         <w:t>la quatrième couche</w:t>
       </w:r>
       <w:r>
-        <w:t xml:space="preserve"> de pooling réduit la dimensionnalité tout en conservant les informations essentielles. </w:t>
+        <w:t xml:space="preserve"> de </w:t>
+      </w:r>
+      <w:proofErr w:type="spellStart"/>
+      <w:r>
+        <w:t>pooling</w:t>
+      </w:r>
+      <w:proofErr w:type="spellEnd"/>
+      <w:r>
+        <w:t xml:space="preserve"> réduit la dimensionnalité tout en conservant les informations essentielles. </w:t>
       </w:r>
     </w:p>
     <w:p>
@@ -8347,7 +8794,7 @@
           <w:noProof/>
         </w:rPr>
         <w:drawing>
-          <wp:anchor distT="0" distB="0" distL="114300" distR="114300" simplePos="0" relativeHeight="251679744" behindDoc="0" locked="0" layoutInCell="1" allowOverlap="1" wp14:anchorId="742391DE" wp14:editId="556E6E26">
+          <wp:anchor distT="0" distB="0" distL="114300" distR="114300" simplePos="0" relativeHeight="251679744" behindDoc="0" locked="0" layoutInCell="1" allowOverlap="1" wp14:anchorId="742391DE" wp14:editId="3E70EF78">
             <wp:simplePos x="0" y="0"/>
             <wp:positionH relativeFrom="margin">
               <wp:align>right</wp:align>
@@ -8466,7 +8913,17 @@
         <w:br/>
       </w:r>
       <w:r>
-        <w:t>Le modèle gagnant est celui avec la régularisation du CNN. On observe que la performance du modèle a un impact plus important sur sa qualité que sa complexité.</w:t>
+        <w:t xml:space="preserve">Le modèle </w:t>
+      </w:r>
+      <w:r>
+        <w:rPr>
+          <w:b/>
+          <w:bCs/>
+        </w:rPr>
+        <w:t>gagnant est celui avec la régularisation du CNN. On observe que la performance du modèle a un impact plus important sur sa qualité que sa complexité</w:t>
+      </w:r>
+      <w:r>
+        <w:t>.</w:t>
       </w:r>
     </w:p>
     <w:p>
@@ -10818,6 +11275,7 @@
   <w:style w:type="character" w:default="1" w:styleId="Policepardfaut">
     <w:name w:val="Default Paragraph Font"/>
     <w:uiPriority w:val="1"/>
+    <w:semiHidden/>
     <w:unhideWhenUsed/>
   </w:style>
   <w:style w:type="table" w:default="1" w:styleId="TableauNormal">

</xml_diff>